<commit_message>
Adding document to bridge mechanical and electrical work
</commit_message>
<xml_diff>
--- a/CD_BiomimeticMechatronicHand.docx
+++ b/CD_BiomimeticMechatronicHand.docx
@@ -1,6 +1,6 @@
 
 <file path=word/document.xml><?xml version="1.0" encoding="utf-8"?>
-<w:document xmlns:wpc="http://schemas.microsoft.com/office/word/2010/wordprocessingCanvas" xmlns:cx="http://schemas.microsoft.com/office/drawing/2014/chartex" xmlns:cx1="http://schemas.microsoft.com/office/drawing/2015/9/8/chartex" xmlns:cx2="http://schemas.microsoft.com/office/drawing/2015/10/21/chartex" xmlns:cx3="http://schemas.microsoft.com/office/drawing/2016/5/9/chartex" xmlns:cx4="http://schemas.microsoft.com/office/drawing/2016/5/10/chartex" xmlns:cx5="http://schemas.microsoft.com/office/drawing/2016/5/11/chartex" xmlns:cx6="http://schemas.microsoft.com/office/drawing/2016/5/12/chartex" xmlns:cx7="http://schemas.microsoft.com/office/drawing/2016/5/13/chartex" xmlns:cx8="http://schemas.microsoft.com/office/drawing/2016/5/14/chartex" xmlns:mc="http://schemas.openxmlformats.org/markup-compatibility/2006" xmlns:aink="http://schemas.microsoft.com/office/drawing/2016/ink" xmlns:am3d="http://schemas.microsoft.com/office/drawing/2017/model3d" xmlns:o="urn:schemas-microsoft-com:office:office" xmlns:r="http://schemas.openxmlformats.org/officeDocument/2006/relationships" xmlns:m="http://schemas.openxmlformats.org/officeDocument/2006/math" xmlns:v="urn:schemas-microsoft-com:vml" xmlns:wp14="http://schemas.microsoft.com/office/word/2010/wordprocessingDrawing" xmlns:wp="http://schemas.openxmlformats.org/drawingml/2006/wordprocessingDrawing" xmlns:w10="urn:schemas-microsoft-com:office:word" xmlns:w="http://schemas.openxmlformats.org/wordprocessingml/2006/main" xmlns:w14="http://schemas.microsoft.com/office/word/2010/wordml" xmlns:w15="http://schemas.microsoft.com/office/word/2012/wordml" xmlns:w16cex="http://schemas.microsoft.com/office/word/2018/wordml/cex" xmlns:w16cid="http://schemas.microsoft.com/office/word/2016/wordml/cid" xmlns:w16="http://schemas.microsoft.com/office/word/2018/wordml" xmlns:w16se="http://schemas.microsoft.com/office/word/2015/wordml/symex" xmlns:wpg="http://schemas.microsoft.com/office/word/2010/wordprocessingGroup" xmlns:wpi="http://schemas.microsoft.com/office/word/2010/wordprocessingInk" xmlns:wne="http://schemas.microsoft.com/office/word/2006/wordml" xmlns:wps="http://schemas.microsoft.com/office/word/2010/wordprocessingShape" mc:Ignorable="w14 w15 w16se w16cid w16 w16cex wp14">
+<w:document xmlns:wpc="http://schemas.microsoft.com/office/word/2010/wordprocessingCanvas" xmlns:cx="http://schemas.microsoft.com/office/drawing/2014/chartex" xmlns:cx1="http://schemas.microsoft.com/office/drawing/2015/9/8/chartex" xmlns:cx2="http://schemas.microsoft.com/office/drawing/2015/10/21/chartex" xmlns:cx3="http://schemas.microsoft.com/office/drawing/2016/5/9/chartex" xmlns:cx4="http://schemas.microsoft.com/office/drawing/2016/5/10/chartex" xmlns:cx5="http://schemas.microsoft.com/office/drawing/2016/5/11/chartex" xmlns:cx6="http://schemas.microsoft.com/office/drawing/2016/5/12/chartex" xmlns:cx7="http://schemas.microsoft.com/office/drawing/2016/5/13/chartex" xmlns:cx8="http://schemas.microsoft.com/office/drawing/2016/5/14/chartex" xmlns:mc="http://schemas.openxmlformats.org/markup-compatibility/2006" xmlns:aink="http://schemas.microsoft.com/office/drawing/2016/ink" xmlns:am3d="http://schemas.microsoft.com/office/drawing/2017/model3d" xmlns:o="urn:schemas-microsoft-com:office:office" xmlns:r="http://schemas.openxmlformats.org/officeDocument/2006/relationships" xmlns:m="http://schemas.openxmlformats.org/officeDocument/2006/math" xmlns:v="urn:schemas-microsoft-com:vml" xmlns:wp14="http://schemas.microsoft.com/office/word/2010/wordprocessingDrawing" xmlns:wp="http://schemas.openxmlformats.org/drawingml/2006/wordprocessingDrawing" xmlns:w10="urn:schemas-microsoft-com:office:word" xmlns:w="http://schemas.openxmlformats.org/wordprocessingml/2006/main" xmlns:w14="http://schemas.microsoft.com/office/word/2010/wordml" xmlns:w15="http://schemas.microsoft.com/office/word/2012/wordml" xmlns:w16cid="http://schemas.microsoft.com/office/word/2016/wordml/cid" xmlns:w16se="http://schemas.microsoft.com/office/word/2015/wordml/symex" xmlns:wpg="http://schemas.microsoft.com/office/word/2010/wordprocessingGroup" xmlns:wpi="http://schemas.microsoft.com/office/word/2010/wordprocessingInk" xmlns:wne="http://schemas.microsoft.com/office/word/2006/wordml" xmlns:wps="http://schemas.microsoft.com/office/word/2010/wordprocessingShape" mc:Ignorable="w14 w15 w16se w16cid wp14">
   <w:body>
     <w:p>
       <w:pPr>
@@ -59,8 +59,18 @@
           <w:sz w:val="40"/>
           <w:szCs w:val="24"/>
         </w:rPr>
-        <w:t>.1</w:t>
-      </w:r>
+        <w:t>.</w:t>
+      </w:r>
+      <w:r>
+        <w:rPr>
+          <w:rFonts w:ascii="Assistant" w:hAnsi="Assistant" w:cs="Assistant"/>
+          <w:sz w:val="40"/>
+          <w:szCs w:val="24"/>
+        </w:rPr>
+        <w:t>2</w:t>
+      </w:r>
+      <w:bookmarkStart w:id="0" w:name="_GoBack"/>
+      <w:bookmarkEnd w:id="0"/>
     </w:p>
     <w:p>
       <w:pPr>
@@ -106,7 +116,7 @@
     </w:p>
     <w:tbl>
       <w:tblPr>
-        <w:tblStyle w:val="TableGrid"/>
+        <w:tblStyle w:val="Grilledutableau"/>
         <w:tblW w:w="0" w:type="auto"/>
         <w:tblBorders>
           <w:left w:val="none" w:sz="0" w:space="0" w:color="auto"/>
@@ -141,21 +151,12 @@
                 <w:szCs w:val="32"/>
               </w:rPr>
             </w:pPr>
-            <w:proofErr w:type="spellStart"/>
             <w:r>
               <w:rPr>
                 <w:sz w:val="32"/>
                 <w:szCs w:val="32"/>
               </w:rPr>
-              <w:t>Nilheim</w:t>
-            </w:r>
-            <w:proofErr w:type="spellEnd"/>
-            <w:r>
-              <w:rPr>
-                <w:sz w:val="32"/>
-                <w:szCs w:val="32"/>
-              </w:rPr>
-              <w:t xml:space="preserve"> Mechatronics </w:t>
+              <w:t xml:space="preserve">Nilheim Mechatronics </w:t>
             </w:r>
           </w:p>
         </w:tc>
@@ -266,10 +267,10 @@
           <w:szCs w:val="24"/>
         </w:rPr>
       </w:pPr>
-      <w:bookmarkStart w:id="0" w:name="_Toc348938283"/>
-      <w:bookmarkStart w:id="1" w:name="_Toc348938376"/>
-      <w:bookmarkStart w:id="2" w:name="_Ref364103441"/>
-      <w:bookmarkStart w:id="3" w:name="_Ref364103442"/>
+      <w:bookmarkStart w:id="1" w:name="_Toc348938283"/>
+      <w:bookmarkStart w:id="2" w:name="_Toc348938376"/>
+      <w:bookmarkStart w:id="3" w:name="_Ref364103441"/>
+      <w:bookmarkStart w:id="4" w:name="_Ref364103442"/>
       <w:r>
         <w:rPr>
           <w:rFonts w:asciiTheme="majorHAnsi" w:hAnsiTheme="majorHAnsi"/>
@@ -281,10 +282,10 @@
         <w:lastRenderedPageBreak/>
         <w:t xml:space="preserve">Table </w:t>
       </w:r>
-      <w:bookmarkEnd w:id="0"/>
       <w:bookmarkEnd w:id="1"/>
       <w:bookmarkEnd w:id="2"/>
       <w:bookmarkEnd w:id="3"/>
+      <w:bookmarkEnd w:id="4"/>
       <w:r>
         <w:rPr>
           <w:rFonts w:asciiTheme="majorHAnsi" w:hAnsiTheme="majorHAnsi"/>
@@ -296,12 +297,12 @@
         <w:t>of content</w:t>
       </w:r>
     </w:p>
-    <w:bookmarkStart w:id="4" w:name="_Ref372957306"/>
-    <w:bookmarkStart w:id="5" w:name="_Toc348938284"/>
-    <w:bookmarkStart w:id="6" w:name="_Toc348938377"/>
+    <w:bookmarkStart w:id="5" w:name="_Ref372957306"/>
+    <w:bookmarkStart w:id="6" w:name="_Toc348938284"/>
+    <w:bookmarkStart w:id="7" w:name="_Toc348938377"/>
     <w:p>
       <w:pPr>
-        <w:pStyle w:val="TOC1"/>
+        <w:pStyle w:val="TM1"/>
         <w:rPr>
           <w:rFonts w:asciiTheme="minorHAnsi" w:eastAsiaTheme="minorEastAsia" w:hAnsiTheme="minorHAnsi" w:cstheme="minorBidi"/>
           <w:noProof/>
@@ -340,7 +341,7 @@
       <w:hyperlink w:anchor="_Toc43998953" w:history="1">
         <w:r>
           <w:rPr>
-            <w:rStyle w:val="Hyperlink"/>
+            <w:rStyle w:val="Lienhypertexte"/>
             <w:noProof/>
           </w:rPr>
           <w:t>1.</w:t>
@@ -357,7 +358,7 @@
         </w:r>
         <w:r>
           <w:rPr>
-            <w:rStyle w:val="Hyperlink"/>
+            <w:rStyle w:val="Lienhypertexte"/>
             <w:noProof/>
           </w:rPr>
           <w:t>List of figures</w:t>
@@ -414,7 +415,7 @@
     </w:p>
     <w:p>
       <w:pPr>
-        <w:pStyle w:val="TOC1"/>
+        <w:pStyle w:val="TM1"/>
         <w:rPr>
           <w:rFonts w:asciiTheme="minorHAnsi" w:eastAsiaTheme="minorEastAsia" w:hAnsiTheme="minorHAnsi" w:cstheme="minorBidi"/>
           <w:noProof/>
@@ -426,7 +427,7 @@
       <w:hyperlink w:anchor="_Toc43998954" w:history="1">
         <w:r>
           <w:rPr>
-            <w:rStyle w:val="Hyperlink"/>
+            <w:rStyle w:val="Lienhypertexte"/>
             <w:noProof/>
           </w:rPr>
           <w:t>2.</w:t>
@@ -443,7 +444,7 @@
         </w:r>
         <w:r>
           <w:rPr>
-            <w:rStyle w:val="Hyperlink"/>
+            <w:rStyle w:val="Lienhypertexte"/>
             <w:noProof/>
           </w:rPr>
           <w:t>List of tables</w:t>
@@ -500,7 +501,7 @@
     </w:p>
     <w:p>
       <w:pPr>
-        <w:pStyle w:val="TOC1"/>
+        <w:pStyle w:val="TM1"/>
         <w:rPr>
           <w:rFonts w:asciiTheme="minorHAnsi" w:eastAsiaTheme="minorEastAsia" w:hAnsiTheme="minorHAnsi" w:cstheme="minorBidi"/>
           <w:noProof/>
@@ -512,7 +513,7 @@
       <w:hyperlink w:anchor="_Toc43998955" w:history="1">
         <w:r>
           <w:rPr>
-            <w:rStyle w:val="Hyperlink"/>
+            <w:rStyle w:val="Lienhypertexte"/>
             <w:rFonts w:asciiTheme="majorHAnsi" w:hAnsiTheme="majorHAnsi"/>
             <w:noProof/>
           </w:rPr>
@@ -530,7 +531,7 @@
         </w:r>
         <w:r>
           <w:rPr>
-            <w:rStyle w:val="Hyperlink"/>
+            <w:rStyle w:val="Lienhypertexte"/>
             <w:noProof/>
           </w:rPr>
           <w:t>History</w:t>
@@ -587,7 +588,7 @@
     </w:p>
     <w:p>
       <w:pPr>
-        <w:pStyle w:val="TOC1"/>
+        <w:pStyle w:val="TM1"/>
         <w:rPr>
           <w:rFonts w:asciiTheme="minorHAnsi" w:eastAsiaTheme="minorEastAsia" w:hAnsiTheme="minorHAnsi" w:cstheme="minorBidi"/>
           <w:noProof/>
@@ -599,7 +600,7 @@
       <w:hyperlink w:anchor="_Toc43998956" w:history="1">
         <w:r>
           <w:rPr>
-            <w:rStyle w:val="Hyperlink"/>
+            <w:rStyle w:val="Lienhypertexte"/>
             <w:noProof/>
           </w:rPr>
           <w:t>4.</w:t>
@@ -616,7 +617,7 @@
         </w:r>
         <w:r>
           <w:rPr>
-            <w:rStyle w:val="Hyperlink"/>
+            <w:rStyle w:val="Lienhypertexte"/>
             <w:noProof/>
           </w:rPr>
           <w:t>Abstract</w:t>
@@ -673,7 +674,7 @@
     </w:p>
     <w:p>
       <w:pPr>
-        <w:pStyle w:val="TOC1"/>
+        <w:pStyle w:val="TM1"/>
         <w:rPr>
           <w:rFonts w:asciiTheme="minorHAnsi" w:eastAsiaTheme="minorEastAsia" w:hAnsiTheme="minorHAnsi" w:cstheme="minorBidi"/>
           <w:noProof/>
@@ -685,7 +686,7 @@
       <w:hyperlink w:anchor="_Toc43998957" w:history="1">
         <w:r>
           <w:rPr>
-            <w:rStyle w:val="Hyperlink"/>
+            <w:rStyle w:val="Lienhypertexte"/>
             <w:noProof/>
           </w:rPr>
           <w:t>5.</w:t>
@@ -702,7 +703,7 @@
         </w:r>
         <w:r>
           <w:rPr>
-            <w:rStyle w:val="Hyperlink"/>
+            <w:rStyle w:val="Lienhypertexte"/>
             <w:noProof/>
           </w:rPr>
           <w:t>Mechanical</w:t>
@@ -759,7 +760,7 @@
     </w:p>
     <w:p>
       <w:pPr>
-        <w:pStyle w:val="TOC2"/>
+        <w:pStyle w:val="TM2"/>
         <w:tabs>
           <w:tab w:val="left" w:pos="1008"/>
         </w:tabs>
@@ -774,7 +775,7 @@
       <w:hyperlink w:anchor="_Toc43998958" w:history="1">
         <w:r>
           <w:rPr>
-            <w:rStyle w:val="Hyperlink"/>
+            <w:rStyle w:val="Lienhypertexte"/>
             <w:noProof/>
           </w:rPr>
           <w:t>5.1.</w:t>
@@ -791,7 +792,7 @@
         </w:r>
         <w:r>
           <w:rPr>
-            <w:rStyle w:val="Hyperlink"/>
+            <w:rStyle w:val="Lienhypertexte"/>
             <w:noProof/>
           </w:rPr>
           <w:t>Overview</w:t>
@@ -848,7 +849,7 @@
     </w:p>
     <w:p>
       <w:pPr>
-        <w:pStyle w:val="TOC2"/>
+        <w:pStyle w:val="TM2"/>
         <w:tabs>
           <w:tab w:val="left" w:pos="1008"/>
         </w:tabs>
@@ -863,7 +864,7 @@
       <w:hyperlink w:anchor="_Toc43998959" w:history="1">
         <w:r>
           <w:rPr>
-            <w:rStyle w:val="Hyperlink"/>
+            <w:rStyle w:val="Lienhypertexte"/>
             <w:noProof/>
           </w:rPr>
           <w:t>5.2.</w:t>
@@ -880,7 +881,7 @@
         </w:r>
         <w:r>
           <w:rPr>
-            <w:rStyle w:val="Hyperlink"/>
+            <w:rStyle w:val="Lienhypertexte"/>
             <w:noProof/>
           </w:rPr>
           <w:t>Mechanical map</w:t>
@@ -937,7 +938,7 @@
     </w:p>
     <w:p>
       <w:pPr>
-        <w:pStyle w:val="TOC1"/>
+        <w:pStyle w:val="TM1"/>
         <w:rPr>
           <w:rFonts w:asciiTheme="minorHAnsi" w:eastAsiaTheme="minorEastAsia" w:hAnsiTheme="minorHAnsi" w:cstheme="minorBidi"/>
           <w:noProof/>
@@ -949,7 +950,7 @@
       <w:hyperlink w:anchor="_Toc43998960" w:history="1">
         <w:r>
           <w:rPr>
-            <w:rStyle w:val="Hyperlink"/>
+            <w:rStyle w:val="Lienhypertexte"/>
             <w:noProof/>
           </w:rPr>
           <w:t>6.</w:t>
@@ -966,7 +967,7 @@
         </w:r>
         <w:r>
           <w:rPr>
-            <w:rStyle w:val="Hyperlink"/>
+            <w:rStyle w:val="Lienhypertexte"/>
             <w:noProof/>
           </w:rPr>
           <w:t>Electrical</w:t>
@@ -1023,7 +1024,7 @@
     </w:p>
     <w:p>
       <w:pPr>
-        <w:pStyle w:val="TOC2"/>
+        <w:pStyle w:val="TM2"/>
         <w:tabs>
           <w:tab w:val="left" w:pos="1008"/>
         </w:tabs>
@@ -1038,7 +1039,7 @@
       <w:hyperlink w:anchor="_Toc43998961" w:history="1">
         <w:r>
           <w:rPr>
-            <w:rStyle w:val="Hyperlink"/>
+            <w:rStyle w:val="Lienhypertexte"/>
             <w:noProof/>
           </w:rPr>
           <w:t>6.1.</w:t>
@@ -1055,7 +1056,7 @@
         </w:r>
         <w:r>
           <w:rPr>
-            <w:rStyle w:val="Hyperlink"/>
+            <w:rStyle w:val="Lienhypertexte"/>
             <w:noProof/>
           </w:rPr>
           <w:t>Overview</w:t>
@@ -1112,7 +1113,7 @@
     </w:p>
     <w:p>
       <w:pPr>
-        <w:pStyle w:val="TOC2"/>
+        <w:pStyle w:val="TM2"/>
         <w:tabs>
           <w:tab w:val="left" w:pos="1008"/>
         </w:tabs>
@@ -1127,7 +1128,7 @@
       <w:hyperlink w:anchor="_Toc43998962" w:history="1">
         <w:r>
           <w:rPr>
-            <w:rStyle w:val="Hyperlink"/>
+            <w:rStyle w:val="Lienhypertexte"/>
             <w:noProof/>
           </w:rPr>
           <w:t>6.2.</w:t>
@@ -1144,7 +1145,7 @@
         </w:r>
         <w:r>
           <w:rPr>
-            <w:rStyle w:val="Hyperlink"/>
+            <w:rStyle w:val="Lienhypertexte"/>
             <w:noProof/>
           </w:rPr>
           <w:t>Pinout</w:t>
@@ -1201,7 +1202,7 @@
     </w:p>
     <w:p>
       <w:pPr>
-        <w:pStyle w:val="Heading1"/>
+        <w:pStyle w:val="Titre1"/>
         <w:rPr>
           <w:rFonts w:eastAsiaTheme="minorHAnsi" w:cs="Arial"/>
           <w:szCs w:val="20"/>
@@ -1218,8 +1219,8 @@
         </w:rPr>
         <w:fldChar w:fldCharType="end"/>
       </w:r>
-      <w:bookmarkStart w:id="7" w:name="_Toc43998953"/>
-      <w:bookmarkEnd w:id="4"/>
+      <w:bookmarkStart w:id="8" w:name="_Toc43998953"/>
+      <w:bookmarkEnd w:id="5"/>
       <w:r>
         <w:rPr>
           <w:rFonts w:eastAsiaTheme="minorHAnsi" w:cs="Arial"/>
@@ -1227,7 +1228,7 @@
         </w:rPr>
         <w:t>List of figures</w:t>
       </w:r>
-      <w:bookmarkEnd w:id="7"/>
+      <w:bookmarkEnd w:id="8"/>
     </w:p>
     <w:p>
       <w:pPr>
@@ -1239,13 +1240,13 @@
     </w:p>
     <w:p>
       <w:pPr>
-        <w:pStyle w:val="Heading1"/>
+        <w:pStyle w:val="Titre1"/>
         <w:rPr>
           <w:rFonts w:cs="Arial"/>
           <w:szCs w:val="20"/>
         </w:rPr>
       </w:pPr>
-      <w:bookmarkStart w:id="8" w:name="_Toc43998954"/>
+      <w:bookmarkStart w:id="9" w:name="_Toc43998954"/>
       <w:r>
         <w:rPr>
           <w:rFonts w:cs="Arial"/>
@@ -1267,11 +1268,11 @@
         </w:rPr>
         <w:t xml:space="preserve"> of tables</w:t>
       </w:r>
-      <w:bookmarkEnd w:id="8"/>
+      <w:bookmarkEnd w:id="9"/>
     </w:p>
     <w:p>
       <w:pPr>
-        <w:pStyle w:val="TableofFigures"/>
+        <w:pStyle w:val="Tabledesillustrations"/>
         <w:tabs>
           <w:tab w:val="right" w:leader="dot" w:pos="9638"/>
         </w:tabs>
@@ -1295,7 +1296,7 @@
       <w:hyperlink w:anchor="_Toc43999439" w:history="1">
         <w:r>
           <w:rPr>
-            <w:rStyle w:val="Hyperlink"/>
+            <w:rStyle w:val="Lienhypertexte"/>
             <w:noProof/>
           </w:rPr>
           <w:t>Table 1 – Revision history</w:t>
@@ -1352,7 +1353,7 @@
     </w:p>
     <w:p>
       <w:pPr>
-        <w:pStyle w:val="TableofFigures"/>
+        <w:pStyle w:val="Tabledesillustrations"/>
         <w:tabs>
           <w:tab w:val="right" w:leader="dot" w:pos="9638"/>
         </w:tabs>
@@ -1367,7 +1368,7 @@
       <w:hyperlink w:anchor="_Toc43999440" w:history="1">
         <w:r>
           <w:rPr>
-            <w:rStyle w:val="Hyperlink"/>
+            <w:rStyle w:val="Lienhypertexte"/>
             <w:noProof/>
           </w:rPr>
           <w:t>Table 2 – Electrical Pinout</w:t>
@@ -1429,7 +1430,7 @@
     </w:p>
     <w:p>
       <w:pPr>
-        <w:pStyle w:val="Heading1"/>
+        <w:pStyle w:val="Titre1"/>
         <w:pageBreakBefore/>
         <w:spacing w:before="0"/>
         <w:rPr>
@@ -1437,9 +1438,9 @@
           <w:szCs w:val="24"/>
         </w:rPr>
       </w:pPr>
-      <w:bookmarkStart w:id="9" w:name="_Toc43998955"/>
-      <w:bookmarkEnd w:id="5"/>
+      <w:bookmarkStart w:id="10" w:name="_Toc43998955"/>
       <w:bookmarkEnd w:id="6"/>
+      <w:bookmarkEnd w:id="7"/>
       <w:r>
         <w:rPr>
           <w:rFonts w:cs="Arial"/>
@@ -1448,7 +1449,7 @@
         <w:lastRenderedPageBreak/>
         <w:t>History</w:t>
       </w:r>
-      <w:bookmarkEnd w:id="9"/>
+      <w:bookmarkEnd w:id="10"/>
     </w:p>
     <w:p>
       <w:pPr>
@@ -1490,28 +1491,12 @@
           <w:i/>
           <w:iCs/>
         </w:rPr>
-        <w:t xml:space="preserve">, X: major update, </w:t>
-      </w:r>
-      <w:proofErr w:type="gramStart"/>
-      <w:r>
-        <w:rPr>
-          <w:i/>
-          <w:iCs/>
-        </w:rPr>
-        <w:t>Y:minor</w:t>
-      </w:r>
-      <w:proofErr w:type="gramEnd"/>
-      <w:r>
-        <w:rPr>
-          <w:i/>
-          <w:iCs/>
-        </w:rPr>
-        <w:t xml:space="preserve"> update</w:t>
+        <w:t>, X: major update, Y:minor update</w:t>
       </w:r>
     </w:p>
     <w:tbl>
       <w:tblPr>
-        <w:tblStyle w:val="TableGrid"/>
+        <w:tblStyle w:val="Grilledutableau"/>
         <w:tblW w:w="10627" w:type="dxa"/>
         <w:tblLook w:val="04A0" w:firstRow="1" w:lastRow="0" w:firstColumn="1" w:lastColumn="0" w:noHBand="0" w:noVBand="1"/>
       </w:tblPr>
@@ -1616,13 +1601,8 @@
               <w:jc w:val="center"/>
             </w:pPr>
             <w:r>
-              <w:t>Olivier Morin-</w:t>
+              <w:t>Olivier Morin-Lupien</w:t>
             </w:r>
-            <w:proofErr w:type="spellStart"/>
-            <w:r>
-              <w:t>Lupien</w:t>
-            </w:r>
-            <w:proofErr w:type="spellEnd"/>
           </w:p>
         </w:tc>
         <w:tc>
@@ -1695,6 +1675,9 @@
               <w:ind w:firstLine="0"/>
               <w:jc w:val="center"/>
             </w:pPr>
+            <w:r>
+              <w:t>-.2</w:t>
+            </w:r>
           </w:p>
         </w:tc>
       </w:tr>
@@ -2196,10 +2179,10 @@
     </w:tbl>
     <w:p>
       <w:pPr>
-        <w:pStyle w:val="Caption"/>
+        <w:pStyle w:val="Lgende"/>
         <w:jc w:val="center"/>
       </w:pPr>
-      <w:bookmarkStart w:id="10" w:name="_Toc43999439"/>
+      <w:bookmarkStart w:id="11" w:name="_Toc43999439"/>
       <w:r>
         <w:t xml:space="preserve">Table </w:t>
       </w:r>
@@ -2221,7 +2204,7 @@
       <w:r>
         <w:t xml:space="preserve"> – Revision history</w:t>
       </w:r>
-      <w:bookmarkEnd w:id="10"/>
+      <w:bookmarkEnd w:id="11"/>
     </w:p>
     <w:p>
       <w:pPr>
@@ -2250,14 +2233,14 @@
     </w:p>
     <w:p>
       <w:pPr>
-        <w:pStyle w:val="Heading1"/>
-      </w:pPr>
-      <w:bookmarkStart w:id="11" w:name="_Toc43998956"/>
+        <w:pStyle w:val="Titre1"/>
+      </w:pPr>
+      <w:bookmarkStart w:id="12" w:name="_Toc43998956"/>
       <w:r>
         <w:lastRenderedPageBreak/>
         <w:t>Abstract</w:t>
       </w:r>
-      <w:bookmarkEnd w:id="11"/>
+      <w:bookmarkEnd w:id="12"/>
     </w:p>
     <w:p>
       <w:r>
@@ -2266,11 +2249,9 @@
       <w:r>
         <w:t xml:space="preserve">electrical connections and their respective types. This control document will facilitate the development for the software team. For more </w:t>
       </w:r>
-      <w:proofErr w:type="gramStart"/>
       <w:r>
         <w:t>in depth</w:t>
       </w:r>
-      <w:proofErr w:type="gramEnd"/>
       <w:r>
         <w:t xml:space="preserve"> information on the design, different documents will be </w:t>
       </w:r>
@@ -2289,33 +2270,33 @@
     </w:p>
     <w:p>
       <w:pPr>
-        <w:pStyle w:val="Heading1"/>
-      </w:pPr>
-      <w:bookmarkStart w:id="12" w:name="_Toc43998957"/>
+        <w:pStyle w:val="Titre1"/>
+      </w:pPr>
+      <w:bookmarkStart w:id="13" w:name="_Toc43998957"/>
       <w:r>
         <w:t>Mechanical</w:t>
       </w:r>
-      <w:bookmarkEnd w:id="12"/>
-    </w:p>
-    <w:p>
-      <w:pPr>
-        <w:pStyle w:val="Heading2"/>
-      </w:pPr>
-      <w:bookmarkStart w:id="13" w:name="_Toc43998958"/>
-      <w:r>
-        <w:t>Overview</w:t>
-      </w:r>
-      <w:bookmarkStart w:id="14" w:name="_Toc43998959"/>
       <w:bookmarkEnd w:id="13"/>
     </w:p>
     <w:p>
       <w:pPr>
-        <w:pStyle w:val="Heading2"/>
+        <w:pStyle w:val="Titre2"/>
+      </w:pPr>
+      <w:bookmarkStart w:id="14" w:name="_Toc43998958"/>
+      <w:r>
+        <w:t>Overview</w:t>
+      </w:r>
+      <w:bookmarkStart w:id="15" w:name="_Toc43998959"/>
+      <w:bookmarkEnd w:id="14"/>
+    </w:p>
+    <w:p>
+      <w:pPr>
+        <w:pStyle w:val="Titre2"/>
       </w:pPr>
       <w:r>
         <w:t>Mechanical map</w:t>
       </w:r>
-      <w:bookmarkEnd w:id="14"/>
+      <w:bookmarkEnd w:id="15"/>
     </w:p>
     <w:p>
       <w:pPr>
@@ -2412,10 +2393,10 @@
                           <w:txbxContent>
                             <w:p>
                               <w:pPr>
-                                <w:pStyle w:val="Caption"/>
+                                <w:pStyle w:val="Lgende"/>
                               </w:pPr>
-                              <w:bookmarkStart w:id="15" w:name="_Ref44076115"/>
                               <w:bookmarkStart w:id="16" w:name="_Ref44076119"/>
+                              <w:bookmarkStart w:id="17" w:name="_Ref44076115"/>
                               <w:r>
                                 <w:t xml:space="preserve">Figure </w:t>
                               </w:r>
@@ -2438,7 +2419,7 @@
                               <w:r>
                                 <w:t xml:space="preserve"> - Joint locations in the hand</w:t>
                               </w:r>
-                              <w:bookmarkEnd w:id="15"/>
+                              <w:bookmarkEnd w:id="17"/>
                             </w:p>
                           </w:txbxContent>
                         </wps:txbx>
@@ -2457,7 +2438,7 @@
           </mc:Choice>
           <mc:Fallback>
             <w:pict>
-              <v:group w14:anchorId="6F8EDCDD" id="Group 4" o:spid="_x0000_s1026" style="position:absolute;left:0;text-align:left;margin-left:224.15pt;margin-top:11.8pt;width:266.4pt;height:325.5pt;z-index:251662336" coordsize="33835,41338" o:gfxdata="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">
+              <v:group w14:anchorId="6F8EDCDD" id="Group 4" o:spid="_x0000_s1026" style="position:absolute;left:0;text-align:left;margin-left:224.15pt;margin-top:11.8pt;width:266.4pt;height:325.5pt;z-index:251662336" coordsize="33835,41338" o:gfxdata="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